<commit_message>
Cambio de script remplazar variables word por javascript con libreria soffice para la transformacion a PDF
</commit_message>
<xml_diff>
--- a/public/MODELO CONTRATO FIANZA COLECTIVA PERSONA NATURAL.docx
+++ b/public/MODELO CONTRATO FIANZA COLECTIVA PERSONA NATURAL.docx
@@ -24,22 +24,7 @@
           <w:b/>
           <w:bCs/>
         </w:rPr>
-        <w:t>{{</w:t>
-      </w:r>
-      <w:r>
-        <w:rPr>
-          <w:b/>
-          <w:bCs/>
-          <w:highlight w:val="yellow"/>
-        </w:rPr>
-        <w:t>NUMERO CONTRATO</w:t>
-      </w:r>
-      <w:r>
-        <w:rPr>
-          <w:b/>
-          <w:bCs/>
-        </w:rPr>
-        <w:t>}}</w:t>
+        <w:t>{{NUMERO_CONTRATO}}</w:t>
       </w:r>
     </w:p>
     <w:p>
@@ -251,9 +236,8 @@
           <w:b/>
           <w:bCs/>
           <w:color w:val="000000"/>
-          <w:highlight w:val="yellow"/>
-        </w:rPr>
-        <w:t>{{</w:t>
+        </w:rPr>
+        <w:t>{{NOMBRE_PERSONA_NATURAL}}</w:t>
       </w:r>
       <w:r>
         <w:rPr>
@@ -261,25 +245,6 @@
           <w:b/>
           <w:bCs/>
           <w:color w:val="000000"/>
-          <w:highlight w:val="yellow"/>
-        </w:rPr>
-        <w:t>NOMBRE PERSONA NATURAL</w:t>
-      </w:r>
-      <w:r>
-        <w:rPr>
-          <w:rFonts w:cs="Courier New"/>
-          <w:b/>
-          <w:bCs/>
-          <w:color w:val="000000"/>
-        </w:rPr>
-        <w:t>}}</w:t>
-      </w:r>
-      <w:r>
-        <w:rPr>
-          <w:rFonts w:cs="Courier New"/>
-          <w:b/>
-          <w:bCs/>
-          <w:color w:val="000000"/>
         </w:rPr>
         <w:t xml:space="preserve"> </w:t>
       </w:r>
@@ -297,16 +262,7 @@
         <w:t xml:space="preserve">la ciudad de </w:t>
       </w:r>
       <w:r>
-        <w:t>{{</w:t>
-      </w:r>
-      <w:r>
-        <w:rPr>
-          <w:highlight w:val="yellow"/>
-        </w:rPr>
-        <w:t>CIUDAD INMOBILIARIA</w:t>
-      </w:r>
-      <w:r>
-        <w:t>}}</w:t>
+        <w:t>{{CIUDAD_INMOBILIARIA}}</w:t>
       </w:r>
       <w:r>
         <w:t xml:space="preserve"> </w:t>
@@ -321,23 +277,7 @@
         <w:t xml:space="preserve"> No </w:t>
       </w:r>
       <w:r>
-        <w:t>{{</w:t>
-      </w:r>
-      <w:r>
-        <w:rPr>
-          <w:highlight w:val="yellow"/>
-        </w:rPr>
-        <w:t>CEDULA</w:t>
-      </w:r>
-      <w:r>
-        <w:t>}}</w:t>
-      </w:r>
-      <w:r>
-        <w:rPr>
-          <w:rFonts w:cs="Courier New"/>
-          <w:color w:val="000000"/>
-        </w:rPr>
-        <w:t xml:space="preserve">, </w:t>
+        <w:t xml:space="preserve">{{CEDULA}}, </w:t>
       </w:r>
       <w:r>
         <w:t>en su calidad de propietari</w:t>
@@ -360,16 +300,7 @@
         <w:t xml:space="preserve">e </w:t>
       </w:r>
       <w:r>
-        <w:t>{{</w:t>
-      </w:r>
-      <w:r>
-        <w:rPr>
-          <w:highlight w:val="yellow"/>
-        </w:rPr>
-        <w:t>CIUDAD INMOBILIARIA</w:t>
-      </w:r>
-      <w:r>
-        <w:t>}}</w:t>
+        <w:t>{{CIUDAD_INMOBILIARIA}}</w:t>
       </w:r>
       <w:r>
         <w:t>, la cual se adjunta y hace parte integral de este contrato y que para todos los efectos se denominará LA INMOBILIARIA.</w:t>
@@ -1675,26 +1606,13 @@
         <w:rPr>
           <w:spacing w:val="-1"/>
         </w:rPr>
-        <w:t xml:space="preserve">la ciudad de </w:t>
-      </w:r>
-      <w:r>
-        <w:rPr>
-          <w:spacing w:val="-1"/>
-        </w:rPr>
-        <w:t>{{</w:t>
-      </w:r>
-      <w:r>
-        <w:rPr>
-          <w:spacing w:val="-1"/>
-          <w:highlight w:val="yellow"/>
-        </w:rPr>
-        <w:t>CIUDAD INMOBILIARIA</w:t>
-      </w:r>
-      <w:r>
-        <w:rPr>
-          <w:spacing w:val="-1"/>
-        </w:rPr>
-        <w:t>}}</w:t>
+        <w:t>la ciudad de</w:t>
+      </w:r>
+      <w:r>
+        <w:rPr>
+          <w:spacing w:val="-1"/>
+        </w:rPr>
+        <w:t xml:space="preserve"> {{CIUDAD_INMOBILIARIA}}</w:t>
       </w:r>
       <w:r>
         <w:t>,</w:t>
@@ -4196,27 +4114,7 @@
         <w:rPr>
           <w:spacing w:val="-6"/>
         </w:rPr>
-        <w:t>{{</w:t>
-      </w:r>
-      <w:r>
-        <w:rPr>
-          <w:spacing w:val="-6"/>
-          <w:highlight w:val="yellow"/>
-        </w:rPr>
-        <w:t xml:space="preserve">TARIFA SEGÚN </w:t>
-      </w:r>
-      <w:r>
-        <w:rPr>
-          <w:spacing w:val="-6"/>
-          <w:highlight w:val="yellow"/>
-        </w:rPr>
-        <w:t>ZONA</w:t>
-      </w:r>
-      <w:r>
-        <w:rPr>
-          <w:spacing w:val="-6"/>
-        </w:rPr>
-        <w:t>}}</w:t>
+        <w:t>{{TARIFA_SEGUN_ZONA}}</w:t>
       </w:r>
       <w:r>
         <w:rPr>
@@ -4265,26 +4163,13 @@
         <w:rPr>
           <w:spacing w:val="-1"/>
         </w:rPr>
-        <w:t xml:space="preserve">la ciudad </w:t>
-      </w:r>
-      <w:r>
-        <w:rPr>
-          <w:spacing w:val="-1"/>
-        </w:rPr>
-        <w:t>{{</w:t>
-      </w:r>
-      <w:r>
-        <w:rPr>
-          <w:spacing w:val="-1"/>
-          <w:highlight w:val="yellow"/>
-        </w:rPr>
-        <w:t>CIUDAD INMOBILIARIA</w:t>
-      </w:r>
-      <w:r>
-        <w:rPr>
-          <w:spacing w:val="-1"/>
-        </w:rPr>
-        <w:t>}}</w:t>
+        <w:t>la ciudad</w:t>
+      </w:r>
+      <w:r>
+        <w:rPr>
+          <w:spacing w:val="-1"/>
+        </w:rPr>
+        <w:t xml:space="preserve"> {{CIUDAD_INMOBILIARIA}}</w:t>
       </w:r>
       <w:r>
         <w:rPr>
@@ -16885,69 +16770,7 @@
         <w:rPr>
           <w:rFonts w:ascii="Arial" w:hAnsi="Arial" w:cs="Arial"/>
         </w:rPr>
-        <w:t>{{</w:t>
-      </w:r>
-      <w:r>
-        <w:rPr>
-          <w:rFonts w:ascii="Arial" w:hAnsi="Arial" w:cs="Arial"/>
-          <w:highlight w:val="yellow"/>
-        </w:rPr>
-        <w:t>DIA LETRAS</w:t>
-      </w:r>
-      <w:r>
-        <w:rPr>
-          <w:rFonts w:ascii="Arial" w:hAnsi="Arial" w:cs="Arial"/>
-          <w:highlight w:val="yellow"/>
-        </w:rPr>
-        <w:t xml:space="preserve"> (</w:t>
-      </w:r>
-      <w:r>
-        <w:rPr>
-          <w:rFonts w:ascii="Arial" w:hAnsi="Arial" w:cs="Arial"/>
-          <w:highlight w:val="yellow"/>
-        </w:rPr>
-        <w:t>DIA NUMEROS</w:t>
-      </w:r>
-      <w:r>
-        <w:rPr>
-          <w:rFonts w:ascii="Arial" w:hAnsi="Arial" w:cs="Arial"/>
-          <w:highlight w:val="yellow"/>
-        </w:rPr>
-        <w:t xml:space="preserve">) </w:t>
-      </w:r>
-      <w:r>
-        <w:rPr>
-          <w:rFonts w:ascii="Arial" w:hAnsi="Arial" w:cs="Arial"/>
-          <w:highlight w:val="yellow"/>
-        </w:rPr>
-        <w:t>MES</w:t>
-      </w:r>
-      <w:r>
-        <w:rPr>
-          <w:rFonts w:ascii="Arial" w:hAnsi="Arial" w:cs="Arial"/>
-          <w:highlight w:val="yellow"/>
-        </w:rPr>
-        <w:t xml:space="preserve"> </w:t>
-      </w:r>
-      <w:r>
-        <w:rPr>
-          <w:rFonts w:ascii="Arial" w:hAnsi="Arial" w:cs="Arial"/>
-          <w:highlight w:val="yellow"/>
-        </w:rPr>
-        <w:t xml:space="preserve">de </w:t>
-      </w:r>
-      <w:r>
-        <w:rPr>
-          <w:rFonts w:ascii="Arial" w:hAnsi="Arial" w:cs="Arial"/>
-          <w:highlight w:val="yellow"/>
-        </w:rPr>
-        <w:t>AÑO</w:t>
-      </w:r>
-      <w:r>
-        <w:rPr>
-          <w:rFonts w:ascii="Arial" w:hAnsi="Arial" w:cs="Arial"/>
-        </w:rPr>
-        <w:t>}}</w:t>
+        <w:t>{{FECHA}}</w:t>
       </w:r>
       <w:r>
         <w:rPr>
@@ -17074,7 +16897,7 @@
           <w:sz w:val="21"/>
           <w:szCs w:val="21"/>
         </w:rPr>
-        <w:t xml:space="preserve">                  </w:t>
+        <w:t xml:space="preserve">             </w:t>
       </w:r>
       <w:proofErr w:type="gramStart"/>
       <w:r>
@@ -17083,7 +16906,7 @@
           <w:sz w:val="21"/>
           <w:szCs w:val="21"/>
         </w:rPr>
-        <w:t xml:space="preserve"> </w:t>
+        <w:t xml:space="preserve">   </w:t>
       </w:r>
       <w:r>
         <w:rPr>
@@ -17091,45 +16914,16 @@
           <w:sz w:val="21"/>
           <w:szCs w:val="21"/>
         </w:rPr>
-        <w:t xml:space="preserve"> </w:t>
-      </w:r>
+        <w:t>{</w:t>
+      </w:r>
+      <w:proofErr w:type="gramEnd"/>
       <w:r>
         <w:rPr>
           <w:rFonts w:ascii="Arial" w:hAnsi="Arial" w:cs="Arial"/>
           <w:sz w:val="21"/>
           <w:szCs w:val="21"/>
         </w:rPr>
-        <w:t xml:space="preserve"> </w:t>
-      </w:r>
-      <w:r>
-        <w:rPr>
-          <w:rFonts w:ascii="Arial" w:hAnsi="Arial" w:cs="Arial"/>
-          <w:sz w:val="21"/>
-          <w:szCs w:val="21"/>
-        </w:rPr>
-        <w:t>{</w:t>
-      </w:r>
-      <w:proofErr w:type="gramEnd"/>
-      <w:r>
-        <w:rPr>
-          <w:rFonts w:ascii="Arial" w:hAnsi="Arial" w:cs="Arial"/>
-          <w:sz w:val="21"/>
-          <w:szCs w:val="21"/>
-        </w:rPr>
-        <w:t>{</w:t>
-      </w:r>
-      <w:r>
-        <w:rPr>
-          <w:spacing w:val="-1"/>
-          <w:highlight w:val="yellow"/>
-        </w:rPr>
-        <w:t>NOMBRE REPRESENTANTE LEGAL</w:t>
-      </w:r>
-      <w:r>
-        <w:rPr>
-          <w:spacing w:val="-1"/>
-        </w:rPr>
-        <w:t>}}</w:t>
+        <w:t>{NOMBRE_REPRESENTANTE_LEGAL}}</w:t>
       </w:r>
     </w:p>
     <w:p>
@@ -17175,7 +16969,7 @@
           <w:sz w:val="21"/>
           <w:szCs w:val="21"/>
         </w:rPr>
-        <w:t xml:space="preserve">       </w:t>
+        <w:t xml:space="preserve">      </w:t>
       </w:r>
       <w:r>
         <w:rPr>
@@ -17183,7 +16977,7 @@
           <w:sz w:val="21"/>
           <w:szCs w:val="21"/>
         </w:rPr>
-        <w:t xml:space="preserve">   </w:t>
+        <w:t xml:space="preserve">  </w:t>
       </w:r>
       <w:r>
         <w:rPr>
@@ -17191,7 +16985,7 @@
           <w:sz w:val="21"/>
           <w:szCs w:val="21"/>
         </w:rPr>
-        <w:t xml:space="preserve">C.C. </w:t>
+        <w:t xml:space="preserve"> </w:t>
       </w:r>
       <w:r>
         <w:rPr>
@@ -17199,7 +16993,7 @@
           <w:sz w:val="21"/>
           <w:szCs w:val="21"/>
         </w:rPr>
-        <w:t>No</w:t>
+        <w:t xml:space="preserve">C.C. </w:t>
       </w:r>
       <w:r>
         <w:rPr>
@@ -17207,7 +17001,7 @@
           <w:sz w:val="21"/>
           <w:szCs w:val="21"/>
         </w:rPr>
-        <w:t xml:space="preserve"> </w:t>
+        <w:t>No</w:t>
       </w:r>
       <w:r>
         <w:rPr>
@@ -17215,48 +17009,15 @@
           <w:sz w:val="21"/>
           <w:szCs w:val="21"/>
         </w:rPr>
-        <w:t>{{</w:t>
-      </w:r>
-      <w:r>
-        <w:rPr>
-          <w:spacing w:val="-1"/>
-          <w:highlight w:val="yellow"/>
-        </w:rPr>
-        <w:t>CEDULA</w:t>
-      </w:r>
-      <w:r>
-        <w:rPr>
-          <w:spacing w:val="-1"/>
-          <w:highlight w:val="yellow"/>
-        </w:rPr>
-        <w:t xml:space="preserve"> </w:t>
-      </w:r>
-      <w:r>
-        <w:rPr>
-          <w:spacing w:val="-1"/>
-          <w:highlight w:val="yellow"/>
-        </w:rPr>
-        <w:t>REPRESENTANTE</w:t>
-      </w:r>
-      <w:r>
-        <w:rPr>
-          <w:spacing w:val="-1"/>
-          <w:highlight w:val="yellow"/>
-        </w:rPr>
-        <w:t xml:space="preserve"> </w:t>
-      </w:r>
-      <w:r>
-        <w:rPr>
-          <w:spacing w:val="-1"/>
-          <w:highlight w:val="yellow"/>
-        </w:rPr>
-        <w:t>LEGAL</w:t>
-      </w:r>
-      <w:r>
-        <w:rPr>
-          <w:spacing w:val="-1"/>
-        </w:rPr>
-        <w:t>}}</w:t>
+        <w:t xml:space="preserve"> </w:t>
+      </w:r>
+      <w:r>
+        <w:rPr>
+          <w:rFonts w:ascii="Arial" w:hAnsi="Arial" w:cs="Arial"/>
+          <w:sz w:val="21"/>
+          <w:szCs w:val="21"/>
+        </w:rPr>
+        <w:t>{{CEDULA_REPRESENTANTE_LEGAL}}</w:t>
       </w:r>
     </w:p>
     <w:p>
@@ -17295,7 +17056,7 @@
           <w:sz w:val="21"/>
           <w:szCs w:val="21"/>
         </w:rPr>
-        <w:t xml:space="preserve">                                        </w:t>
+        <w:t xml:space="preserve">                                    </w:t>
       </w:r>
       <w:r>
         <w:rPr>
@@ -17303,7 +17064,7 @@
           <w:sz w:val="21"/>
           <w:szCs w:val="21"/>
         </w:rPr>
-        <w:t xml:space="preserve">    </w:t>
+        <w:t>Representante</w:t>
       </w:r>
       <w:r>
         <w:rPr>
@@ -17311,7 +17072,7 @@
           <w:sz w:val="21"/>
           <w:szCs w:val="21"/>
         </w:rPr>
-        <w:t>Representante</w:t>
+        <w:t xml:space="preserve"> </w:t>
       </w:r>
       <w:r>
         <w:rPr>
@@ -17319,31 +17080,31 @@
           <w:sz w:val="21"/>
           <w:szCs w:val="21"/>
         </w:rPr>
-        <w:t xml:space="preserve"> </w:t>
-      </w:r>
+        <w:t>legal</w:t>
+      </w:r>
+    </w:p>
+    <w:p>
+      <w:pPr>
+        <w:ind w:right="283"/>
+        <w:rPr>
+          <w:rFonts w:ascii="Arial" w:hAnsi="Arial" w:cs="Arial"/>
+        </w:rPr>
+      </w:pPr>
       <w:r>
         <w:rPr>
           <w:rFonts w:ascii="Arial" w:hAnsi="Arial" w:cs="Arial"/>
           <w:sz w:val="21"/>
           <w:szCs w:val="21"/>
         </w:rPr>
-        <w:t>legal</w:t>
-      </w:r>
-    </w:p>
-    <w:p>
-      <w:pPr>
-        <w:ind w:right="283"/>
-        <w:rPr>
-          <w:rFonts w:ascii="Arial" w:hAnsi="Arial" w:cs="Arial"/>
-        </w:rPr>
-      </w:pPr>
+        <w:t xml:space="preserve">AFFI S.A.S.                              </w:t>
+      </w:r>
       <w:r>
         <w:rPr>
           <w:rFonts w:ascii="Arial" w:hAnsi="Arial" w:cs="Arial"/>
           <w:sz w:val="21"/>
           <w:szCs w:val="21"/>
         </w:rPr>
-        <w:t xml:space="preserve">AFFI S.A.S.                              </w:t>
+        <w:t xml:space="preserve"> </w:t>
       </w:r>
       <w:r>
         <w:rPr>
@@ -17351,7 +17112,7 @@
           <w:sz w:val="21"/>
           <w:szCs w:val="21"/>
         </w:rPr>
-        <w:t xml:space="preserve"> </w:t>
+        <w:t xml:space="preserve">                                 </w:t>
       </w:r>
       <w:r>
         <w:rPr>
@@ -17359,43 +17120,7 @@
           <w:sz w:val="21"/>
           <w:szCs w:val="21"/>
         </w:rPr>
-        <w:t xml:space="preserve">                                  </w:t>
-      </w:r>
-      <w:r>
-        <w:rPr>
-          <w:rFonts w:ascii="Arial" w:hAnsi="Arial" w:cs="Arial"/>
-          <w:sz w:val="21"/>
-          <w:szCs w:val="21"/>
-        </w:rPr>
-        <w:t xml:space="preserve">   </w:t>
-      </w:r>
-      <w:r>
-        <w:rPr>
-          <w:rFonts w:ascii="Arial" w:hAnsi="Arial" w:cs="Arial"/>
-          <w:sz w:val="21"/>
-          <w:szCs w:val="21"/>
-        </w:rPr>
-        <w:t>{{</w:t>
-      </w:r>
-      <w:r>
-        <w:rPr>
-          <w:rFonts w:ascii="Arial" w:eastAsia="Arial" w:hAnsi="Arial" w:cs="Arial"/>
-          <w:highlight w:val="yellow"/>
-        </w:rPr>
-        <w:t>NOMBRE ESTABLECIMIENTO COMER</w:t>
-      </w:r>
-      <w:r>
-        <w:rPr>
-          <w:rFonts w:ascii="Arial" w:eastAsia="Arial" w:hAnsi="Arial" w:cs="Arial"/>
-          <w:highlight w:val="yellow"/>
-        </w:rPr>
-        <w:t>CIO</w:t>
-      </w:r>
-      <w:r>
-        <w:rPr>
-          <w:rFonts w:ascii="Arial" w:eastAsia="Arial" w:hAnsi="Arial" w:cs="Arial"/>
-        </w:rPr>
-        <w:t>}}</w:t>
+        <w:t>{{NOMBRE_ESTABLECIMIENTO_COMERCIO}}</w:t>
       </w:r>
     </w:p>
     <w:p>
@@ -18991,19 +18716,17 @@
 </file>
 
 <file path=customXml/item1.xml><?xml version="1.0" encoding="utf-8"?>
-<b:Sources xmlns:b="http://schemas.openxmlformats.org/officeDocument/2006/bibliography" xmlns="http://schemas.openxmlformats.org/officeDocument/2006/bibliography" SelectedStyle="\APASixthEditionOfficeOnline.xsl" StyleName="APA" Version="6"/>
+<p:properties xmlns:p="http://schemas.microsoft.com/office/2006/metadata/properties" xmlns:xsi="http://www.w3.org/2001/XMLSchema-instance" xmlns:pc="http://schemas.microsoft.com/office/infopath/2007/PartnerControls">
+  <documentManagement>
+    <_activity xmlns="40fa8b28-9662-4cba-94ae-32659baab52b" xsi:nil="true"/>
+    <MigrationWizId xmlns="40fa8b28-9662-4cba-94ae-32659baab52b" xsi:nil="true"/>
+    <MigrationWizIdPermissions xmlns="40fa8b28-9662-4cba-94ae-32659baab52b" xsi:nil="true"/>
+    <MigrationWizIdVersion xmlns="40fa8b28-9662-4cba-94ae-32659baab52b" xsi:nil="true"/>
+  </documentManagement>
+</p:properties>
 </file>
 
 <file path=customXml/item2.xml><?xml version="1.0" encoding="utf-8"?>
-<?mso-contentType ?>
-<FormTemplates xmlns="http://schemas.microsoft.com/sharepoint/v3/contenttype/forms">
-  <Display>DocumentLibraryForm</Display>
-  <Edit>DocumentLibraryForm</Edit>
-  <New>DocumentLibraryForm</New>
-</FormTemplates>
-</file>
-
-<file path=customXml/item3.xml><?xml version="1.0" encoding="utf-8"?>
 <ct:contentTypeSchema xmlns:ct="http://schemas.microsoft.com/office/2006/metadata/contentType" xmlns:ma="http://schemas.microsoft.com/office/2006/metadata/properties/metaAttributes" ct:_="" ma:_="" ma:contentTypeName="Document" ma:contentTypeID="0x010100DEBF2CF85FA92645B9BF7A2151FF6C6C" ma:contentTypeVersion="14" ma:contentTypeDescription="Create a new document." ma:contentTypeScope="" ma:versionID="7cf1eec6261211fc6be445cb80d045d0">
   <xsd:schema xmlns:xsd="http://www.w3.org/2001/XMLSchema" xmlns:xs="http://www.w3.org/2001/XMLSchema" xmlns:p="http://schemas.microsoft.com/office/2006/metadata/properties" xmlns:ns3="40fa8b28-9662-4cba-94ae-32659baab52b" targetNamespace="http://schemas.microsoft.com/office/2006/metadata/properties" ma:root="true" ma:fieldsID="736c7313ba0a76f39146921027c83a4e" ns3:_="">
     <xsd:import namespace="40fa8b28-9662-4cba-94ae-32659baab52b"/>
@@ -19209,34 +18932,30 @@
 </ct:contentTypeSchema>
 </file>
 
+<file path=customXml/item3.xml><?xml version="1.0" encoding="utf-8"?>
+<?mso-contentType ?>
+<FormTemplates xmlns="http://schemas.microsoft.com/sharepoint/v3/contenttype/forms">
+  <Display>DocumentLibraryForm</Display>
+  <Edit>DocumentLibraryForm</Edit>
+  <New>DocumentLibraryForm</New>
+</FormTemplates>
+</file>
+
 <file path=customXml/item4.xml><?xml version="1.0" encoding="utf-8"?>
-<p:properties xmlns:p="http://schemas.microsoft.com/office/2006/metadata/properties" xmlns:xsi="http://www.w3.org/2001/XMLSchema-instance" xmlns:pc="http://schemas.microsoft.com/office/infopath/2007/PartnerControls">
-  <documentManagement>
-    <_activity xmlns="40fa8b28-9662-4cba-94ae-32659baab52b" xsi:nil="true"/>
-    <MigrationWizId xmlns="40fa8b28-9662-4cba-94ae-32659baab52b" xsi:nil="true"/>
-    <MigrationWizIdPermissions xmlns="40fa8b28-9662-4cba-94ae-32659baab52b" xsi:nil="true"/>
-    <MigrationWizIdVersion xmlns="40fa8b28-9662-4cba-94ae-32659baab52b" xsi:nil="true"/>
-  </documentManagement>
-</p:properties>
+<b:Sources xmlns:b="http://schemas.openxmlformats.org/officeDocument/2006/bibliography" xmlns="http://schemas.openxmlformats.org/officeDocument/2006/bibliography" SelectedStyle="\APASixthEditionOfficeOnline.xsl" StyleName="APA" Version="6"/>
 </file>
 
 <file path=customXml/itemProps1.xml><?xml version="1.0" encoding="utf-8"?>
-<ds:datastoreItem xmlns:ds="http://schemas.openxmlformats.org/officeDocument/2006/customXml" ds:itemID="{1BC67B8E-E7CA-4D98-AF25-608AF385B00D}">
+<ds:datastoreItem xmlns:ds="http://schemas.openxmlformats.org/officeDocument/2006/customXml" ds:itemID="{255E38DE-00CD-4116-931D-735E316A9F3D}">
   <ds:schemaRefs>
-    <ds:schemaRef ds:uri="http://schemas.openxmlformats.org/officeDocument/2006/bibliography"/>
+    <ds:schemaRef ds:uri="http://schemas.microsoft.com/office/2006/metadata/properties"/>
+    <ds:schemaRef ds:uri="http://schemas.microsoft.com/office/infopath/2007/PartnerControls"/>
+    <ds:schemaRef ds:uri="40fa8b28-9662-4cba-94ae-32659baab52b"/>
   </ds:schemaRefs>
 </ds:datastoreItem>
 </file>
 
 <file path=customXml/itemProps2.xml><?xml version="1.0" encoding="utf-8"?>
-<ds:datastoreItem xmlns:ds="http://schemas.openxmlformats.org/officeDocument/2006/customXml" ds:itemID="{40EAEEC7-23D9-466F-B598-8A29EDFDAE82}">
-  <ds:schemaRefs>
-    <ds:schemaRef ds:uri="http://schemas.microsoft.com/sharepoint/v3/contenttype/forms"/>
-  </ds:schemaRefs>
-</ds:datastoreItem>
-</file>
-
-<file path=customXml/itemProps3.xml><?xml version="1.0" encoding="utf-8"?>
 <ds:datastoreItem xmlns:ds="http://schemas.openxmlformats.org/officeDocument/2006/customXml" ds:itemID="{BDB7569F-9383-40F5-9D8E-F9CCBCD345F5}">
   <ds:schemaRefs>
     <ds:schemaRef ds:uri="http://schemas.microsoft.com/office/2006/metadata/contentType"/>
@@ -19254,12 +18973,18 @@
 </ds:datastoreItem>
 </file>
 
+<file path=customXml/itemProps3.xml><?xml version="1.0" encoding="utf-8"?>
+<ds:datastoreItem xmlns:ds="http://schemas.openxmlformats.org/officeDocument/2006/customXml" ds:itemID="{40EAEEC7-23D9-466F-B598-8A29EDFDAE82}">
+  <ds:schemaRefs>
+    <ds:schemaRef ds:uri="http://schemas.microsoft.com/sharepoint/v3/contenttype/forms"/>
+  </ds:schemaRefs>
+</ds:datastoreItem>
+</file>
+
 <file path=customXml/itemProps4.xml><?xml version="1.0" encoding="utf-8"?>
-<ds:datastoreItem xmlns:ds="http://schemas.openxmlformats.org/officeDocument/2006/customXml" ds:itemID="{255E38DE-00CD-4116-931D-735E316A9F3D}">
+<ds:datastoreItem xmlns:ds="http://schemas.openxmlformats.org/officeDocument/2006/customXml" ds:itemID="{1BC67B8E-E7CA-4D98-AF25-608AF385B00D}">
   <ds:schemaRefs>
-    <ds:schemaRef ds:uri="http://schemas.microsoft.com/office/2006/metadata/properties"/>
-    <ds:schemaRef ds:uri="http://schemas.microsoft.com/office/infopath/2007/PartnerControls"/>
-    <ds:schemaRef ds:uri="40fa8b28-9662-4cba-94ae-32659baab52b"/>
+    <ds:schemaRef ds:uri="http://schemas.openxmlformats.org/officeDocument/2006/bibliography"/>
   </ds:schemaRefs>
 </ds:datastoreItem>
 </file>
</xml_diff>